<commit_message>
added controllers and architecture
</commit_message>
<xml_diff>
--- a/Rapport.docx
+++ b/Rapport.docx
@@ -105,7 +105,27 @@
           <w:szCs w:val="48"/>
           <w:lang w:val="da-DK"/>
         </w:rPr>
-        <w:t>U-Bot Projekt</w:t>
+        <w:t>U-</w:t>
+      </w:r>
+      <w:proofErr w:type="spellStart"/>
+      <w:r>
+        <w:rPr>
+          <w:rFonts w:ascii="Times New Roman" w:hAnsi="Times New Roman" w:cs="Times New Roman"/>
+          <w:sz w:val="48"/>
+          <w:szCs w:val="48"/>
+          <w:lang w:val="da-DK"/>
+        </w:rPr>
+        <w:t>Bot</w:t>
+      </w:r>
+      <w:proofErr w:type="spellEnd"/>
+      <w:r>
+        <w:rPr>
+          <w:rFonts w:ascii="Times New Roman" w:hAnsi="Times New Roman" w:cs="Times New Roman"/>
+          <w:sz w:val="48"/>
+          <w:szCs w:val="48"/>
+          <w:lang w:val="da-DK"/>
+        </w:rPr>
+        <w:t xml:space="preserve"> Projekt</w:t>
       </w:r>
     </w:p>
     <w:p>
@@ -284,8 +304,18 @@
           <w:lang w:val="da-DK"/>
         </w:rPr>
         <w:br/>
+      </w:r>
+      <w:proofErr w:type="spellStart"/>
+      <w:r>
+        <w:rPr>
+          <w:rFonts w:ascii="Times New Roman" w:hAnsi="Times New Roman" w:cs="Times New Roman"/>
+          <w:sz w:val="24"/>
+          <w:szCs w:val="24"/>
+          <w:lang w:val="da-DK"/>
+        </w:rPr>
         <w:t>xxxxx</w:t>
       </w:r>
+      <w:proofErr w:type="spellEnd"/>
     </w:p>
     <w:p>
       <w:pPr>
@@ -395,7 +425,27 @@
           <w:lang w:val="da-DK"/>
         </w:rPr>
         <w:br/>
-        <w:t>UVU-Bot projekt</w:t>
+        <w:t>UVU-</w:t>
+      </w:r>
+      <w:proofErr w:type="spellStart"/>
+      <w:r>
+        <w:rPr>
+          <w:rFonts w:ascii="Times New Roman" w:hAnsi="Times New Roman" w:cs="Times New Roman"/>
+          <w:sz w:val="24"/>
+          <w:szCs w:val="24"/>
+          <w:lang w:val="da-DK"/>
+        </w:rPr>
+        <w:t>Bot</w:t>
+      </w:r>
+      <w:proofErr w:type="spellEnd"/>
+      <w:r>
+        <w:rPr>
+          <w:rFonts w:ascii="Times New Roman" w:hAnsi="Times New Roman" w:cs="Times New Roman"/>
+          <w:sz w:val="24"/>
+          <w:szCs w:val="24"/>
+          <w:lang w:val="da-DK"/>
+        </w:rPr>
+        <w:t xml:space="preserve"> projekt</w:t>
       </w:r>
     </w:p>
     <w:p>
@@ -602,7 +652,7 @@
         </w:rPr>
         <w:br/>
       </w:r>
-      <w:hyperlink r:id="rId6" w:history="1">
+      <w:hyperlink r:id="rId7" w:history="1">
         <w:r>
           <w:rPr>
             <w:rStyle w:val="Hyperlink"/>
@@ -897,7 +947,27 @@
           <w:szCs w:val="24"/>
           <w:lang w:val="da-DK"/>
         </w:rPr>
-        <w:t>ndersøgelsen af Raspberrien viste at</w:t>
+        <w:t xml:space="preserve">ndersøgelsen af </w:t>
+      </w:r>
+      <w:proofErr w:type="spellStart"/>
+      <w:r>
+        <w:rPr>
+          <w:rFonts w:ascii="Times New Roman" w:hAnsi="Times New Roman" w:cs="Times New Roman"/>
+          <w:sz w:val="24"/>
+          <w:szCs w:val="24"/>
+          <w:lang w:val="da-DK"/>
+        </w:rPr>
+        <w:t>Raspberrien</w:t>
+      </w:r>
+      <w:proofErr w:type="spellEnd"/>
+      <w:r>
+        <w:rPr>
+          <w:rFonts w:ascii="Times New Roman" w:hAnsi="Times New Roman" w:cs="Times New Roman"/>
+          <w:sz w:val="24"/>
+          <w:szCs w:val="24"/>
+          <w:lang w:val="da-DK"/>
+        </w:rPr>
+        <w:t xml:space="preserve"> viste at</w:t>
       </w:r>
       <w:r>
         <w:rPr>
@@ -960,7 +1030,27 @@
           <w:szCs w:val="24"/>
           <w:lang w:val="da-DK"/>
         </w:rPr>
-        <w:t xml:space="preserve">Arkitekturen på Uno’en </w:t>
+        <w:t xml:space="preserve">Arkitekturen på </w:t>
+      </w:r>
+      <w:proofErr w:type="spellStart"/>
+      <w:r>
+        <w:rPr>
+          <w:rFonts w:ascii="Times New Roman" w:hAnsi="Times New Roman" w:cs="Times New Roman"/>
+          <w:sz w:val="24"/>
+          <w:szCs w:val="24"/>
+          <w:lang w:val="da-DK"/>
+        </w:rPr>
+        <w:t>Uno’en</w:t>
+      </w:r>
+      <w:proofErr w:type="spellEnd"/>
+      <w:r>
+        <w:rPr>
+          <w:rFonts w:ascii="Times New Roman" w:hAnsi="Times New Roman" w:cs="Times New Roman"/>
+          <w:sz w:val="24"/>
+          <w:szCs w:val="24"/>
+          <w:lang w:val="da-DK"/>
+        </w:rPr>
+        <w:t xml:space="preserve"> </w:t>
       </w:r>
       <w:r>
         <w:rPr>
@@ -1094,7 +1184,7 @@
     </w:p>
     <w:sdt>
       <w:sdtPr>
-        <w:id w:val="-882324806"/>
+        <w:id w:val="1694034276"/>
         <w:docPartObj>
           <w:docPartGallery w:val="Table of Contents"/>
           <w:docPartUnique/>
@@ -1129,7 +1219,7 @@
               </w:rPr>
               <w:id w:val="183865962"/>
               <w:placeholder>
-                <w:docPart w:val="F71F54D3E1CC4C1894D072E656A6FE0C"/>
+                <w:docPart w:val="A4494FA09EFC48839870321B5BD6A899"/>
               </w:placeholder>
               <w:temporary/>
               <w:showingPlcHdr/>
@@ -1164,7 +1254,7 @@
             <w:sdtPr>
               <w:id w:val="1667506712"/>
               <w:placeholder>
-                <w:docPart w:val="1BF191698AED4F6B91731040183591F8"/>
+                <w:docPart w:val="7E88C1B1075B4B3595D789E5AAA9D5F4"/>
               </w:placeholder>
               <w:temporary/>
               <w:showingPlcHdr/>
@@ -1191,7 +1281,7 @@
             <w:sdtPr>
               <w:id w:val="93059032"/>
               <w:placeholder>
-                <w:docPart w:val="CB1C6C8F536F47CA833722EA339D8D2E"/>
+                <w:docPart w:val="FC03CDA629B447FD8002DED17F4E2947"/>
               </w:placeholder>
               <w:temporary/>
               <w:showingPlcHdr/>
@@ -1221,7 +1311,7 @@
               </w:rPr>
               <w:id w:val="183865966"/>
               <w:placeholder>
-                <w:docPart w:val="F71F54D3E1CC4C1894D072E656A6FE0C"/>
+                <w:docPart w:val="A4494FA09EFC48839870321B5BD6A899"/>
               </w:placeholder>
               <w:temporary/>
               <w:showingPlcHdr/>
@@ -1256,7 +1346,7 @@
             <w:sdtPr>
               <w:id w:val="93059040"/>
               <w:placeholder>
-                <w:docPart w:val="1BF191698AED4F6B91731040183591F8"/>
+                <w:docPart w:val="7E88C1B1075B4B3595D789E5AAA9D5F4"/>
               </w:placeholder>
               <w:temporary/>
               <w:showingPlcHdr/>
@@ -1283,7 +1373,7 @@
             <w:sdtPr>
               <w:id w:val="93059044"/>
               <w:placeholder>
-                <w:docPart w:val="CB1C6C8F536F47CA833722EA339D8D2E"/>
+                <w:docPart w:val="FC03CDA629B447FD8002DED17F4E2947"/>
               </w:placeholder>
               <w:temporary/>
               <w:showingPlcHdr/>
@@ -1306,7 +1396,6 @@
     <w:p>
       <w:pPr>
         <w:spacing w:line="360" w:lineRule="auto"/>
-        <w:jc w:val="center"/>
         <w:rPr>
           <w:rFonts w:ascii="Times New Roman" w:hAnsi="Times New Roman" w:cs="Times New Roman"/>
           <w:sz w:val="24"/>
@@ -1361,6 +1450,46 @@
     </w:p>
     <w:p>
       <w:pPr>
+        <w:rPr>
+          <w:lang w:val="da-DK"/>
+        </w:rPr>
+      </w:pPr>
+      <w:r>
+        <w:rPr>
+          <w:lang w:val="da-DK"/>
+        </w:rPr>
+        <w:t>Indledning</w:t>
+      </w:r>
+    </w:p>
+    <w:p>
+      <w:pPr>
+        <w:rPr>
+          <w:lang w:val="da-DK"/>
+        </w:rPr>
+      </w:pPr>
+      <w:r>
+        <w:rPr>
+          <w:lang w:val="da-DK"/>
+        </w:rPr>
+        <w:t xml:space="preserve">Robotter er i dag at finde overalt omkring os. Alt fra selvkørende biler til samlebånd og legetøj. Omkostningerne og processen at lave en robot var før utroligt høje. De er dog faldet drastisk efter hardware som </w:t>
+      </w:r>
+      <w:proofErr w:type="spellStart"/>
+      <w:r>
+        <w:rPr>
+          <w:lang w:val="da-DK"/>
+        </w:rPr>
+        <w:t>Aruino</w:t>
+      </w:r>
+      <w:proofErr w:type="spellEnd"/>
+      <w:r>
+        <w:rPr>
+          <w:lang w:val="da-DK"/>
+        </w:rPr>
+        <w:t xml:space="preserve"> og Raspberry er blevet mere udbredt. Denne rapport vil undersøge hvordan en robot kan planlægges, designes og implementeres til at udføre en handling bestemt af brugeren via telefon. </w:t>
+      </w:r>
+    </w:p>
+    <w:p>
+      <w:pPr>
         <w:pStyle w:val="Heading2"/>
         <w:rPr>
           <w:lang w:val="da-DK"/>
@@ -1375,6 +1504,47 @@
     </w:p>
     <w:p>
       <w:pPr>
+        <w:rPr>
+          <w:lang w:val="da-DK"/>
+        </w:rPr>
+      </w:pPr>
+      <w:r>
+        <w:rPr>
+          <w:lang w:val="da-DK"/>
+        </w:rPr>
+        <w:t xml:space="preserve">Emnet for projektet er en robot der skal bruges som </w:t>
+      </w:r>
+      <w:proofErr w:type="spellStart"/>
+      <w:r>
+        <w:rPr>
+          <w:lang w:val="da-DK"/>
+        </w:rPr>
+        <w:t>proof</w:t>
+      </w:r>
+      <w:proofErr w:type="spellEnd"/>
+      <w:r>
+        <w:rPr>
+          <w:lang w:val="da-DK"/>
+        </w:rPr>
+        <w:t xml:space="preserve"> of </w:t>
+      </w:r>
+      <w:proofErr w:type="spellStart"/>
+      <w:r>
+        <w:rPr>
+          <w:lang w:val="da-DK"/>
+        </w:rPr>
+        <w:t>concept</w:t>
+      </w:r>
+      <w:proofErr w:type="spellEnd"/>
+      <w:r>
+        <w:rPr>
+          <w:lang w:val="da-DK"/>
+        </w:rPr>
+        <w:t xml:space="preserve"> til at vise mulighederne for programmering af robotten både hardwaremæssigt, samt sammenkobling af software til hardwaren. </w:t>
+      </w:r>
+    </w:p>
+    <w:p>
+      <w:pPr>
         <w:pStyle w:val="Heading2"/>
         <w:rPr>
           <w:lang w:val="da-DK"/>
@@ -1384,7 +1554,142 @@
         <w:rPr>
           <w:lang w:val="da-DK"/>
         </w:rPr>
-        <w:t>problemformulering</w:t>
+        <w:t>P</w:t>
+      </w:r>
+      <w:r>
+        <w:rPr>
+          <w:lang w:val="da-DK"/>
+        </w:rPr>
+        <w:t>roblemformulering</w:t>
+      </w:r>
+    </w:p>
+    <w:p>
+      <w:pPr>
+        <w:rPr>
+          <w:rFonts w:ascii="Times New Roman" w:hAnsi="Times New Roman" w:cs="Times New Roman"/>
+          <w:i/>
+          <w:sz w:val="24"/>
+          <w:szCs w:val="24"/>
+          <w:lang w:val="da-DK"/>
+        </w:rPr>
+      </w:pPr>
+      <w:r>
+        <w:rPr>
+          <w:rFonts w:ascii="Times New Roman" w:hAnsi="Times New Roman" w:cs="Times New Roman"/>
+          <w:i/>
+          <w:sz w:val="24"/>
+          <w:szCs w:val="24"/>
+          <w:lang w:val="da-DK"/>
+        </w:rPr>
+        <w:t xml:space="preserve">Hvordan kan en robot designes og programmeres, med fokus på valg af teknologi og robusthed i arkitekturen, til at kunne styres fra en telefon. </w:t>
+      </w:r>
+    </w:p>
+    <w:p>
+      <w:pPr>
+        <w:pStyle w:val="ListParagraph"/>
+        <w:numPr>
+          <w:ilvl w:val="0"/>
+          <w:numId w:val="1"/>
+        </w:numPr>
+      </w:pPr>
+      <w:r>
+        <w:rPr>
+          <w:lang w:val="da-DK"/>
+        </w:rPr>
+        <w:t>Hvad hardware komponent ville være mest realistisk at bruge i den tilladte tid?</w:t>
+      </w:r>
+    </w:p>
+    <w:p>
+      <w:pPr>
+        <w:pStyle w:val="ListParagraph"/>
+        <w:numPr>
+          <w:ilvl w:val="0"/>
+          <w:numId w:val="1"/>
+        </w:numPr>
+      </w:pPr>
+      <w:r>
+        <w:rPr>
+          <w:lang w:val="da-DK"/>
+        </w:rPr>
+        <w:t>Hvordan kan arkitekturen i robotten designes til at holde kobling lav og samhørighed høj.</w:t>
+      </w:r>
+    </w:p>
+    <w:p>
+      <w:pPr>
+        <w:pStyle w:val="ListParagraph"/>
+        <w:numPr>
+          <w:ilvl w:val="0"/>
+          <w:numId w:val="1"/>
+        </w:numPr>
+      </w:pPr>
+      <w:r>
+        <w:rPr>
+          <w:lang w:val="da-DK"/>
+        </w:rPr>
+        <w:t xml:space="preserve">Hvordan kan man forbinde robotten til en telefon, og hvilken teknologi vil være mest passende </w:t>
+      </w:r>
+      <w:proofErr w:type="gramStart"/>
+      <w:r>
+        <w:rPr>
+          <w:lang w:val="da-DK"/>
+        </w:rPr>
+        <w:t xml:space="preserve">( </w:t>
+      </w:r>
+      <w:proofErr w:type="spellStart"/>
+      <w:r>
+        <w:rPr>
+          <w:lang w:val="da-DK"/>
+        </w:rPr>
+        <w:t>Wifi</w:t>
+      </w:r>
+      <w:proofErr w:type="spellEnd"/>
+      <w:proofErr w:type="gramEnd"/>
+      <w:r>
+        <w:rPr>
+          <w:lang w:val="da-DK"/>
+        </w:rPr>
+        <w:t xml:space="preserve">, </w:t>
+      </w:r>
+      <w:proofErr w:type="spellStart"/>
+      <w:r>
+        <w:rPr>
+          <w:lang w:val="da-DK"/>
+        </w:rPr>
+        <w:t>bluetooth</w:t>
+      </w:r>
+      <w:proofErr w:type="spellEnd"/>
+      <w:r>
+        <w:rPr>
+          <w:lang w:val="da-DK"/>
+        </w:rPr>
+        <w:t xml:space="preserve"> </w:t>
+      </w:r>
+      <w:proofErr w:type="spellStart"/>
+      <w:r>
+        <w:rPr>
+          <w:lang w:val="da-DK"/>
+        </w:rPr>
+        <w:t>osv</w:t>
+      </w:r>
+      <w:proofErr w:type="spellEnd"/>
+      <w:r>
+        <w:rPr>
+          <w:lang w:val="da-DK"/>
+        </w:rPr>
+        <w:t>).</w:t>
+      </w:r>
+    </w:p>
+    <w:p>
+      <w:pPr>
+        <w:rPr>
+          <w:lang w:val="da-DK"/>
+        </w:rPr>
+      </w:pPr>
+      <w:r>
+        <w:rPr>
+          <w:lang w:val="da-DK"/>
+        </w:rPr>
+        <w:t xml:space="preserve">Hvordan kan </w:t>
       </w:r>
     </w:p>
     <w:p>
@@ -1456,8 +1761,55 @@
         </w:rPr>
         <w:t>Refleksion</w:t>
       </w:r>
+    </w:p>
+    <w:p>
+      <w:pPr>
+        <w:pStyle w:val="Heading1"/>
+        <w:rPr>
+          <w:lang w:val="da-DK"/>
+        </w:rPr>
+      </w:pPr>
+      <w:r>
+        <w:rPr>
+          <w:lang w:val="da-DK"/>
+        </w:rPr>
+        <w:t>Konklusion</w:t>
+      </w:r>
+    </w:p>
+    <w:p>
+      <w:pPr>
+        <w:pStyle w:val="Heading1"/>
+        <w:rPr>
+          <w:lang w:val="da-DK"/>
+        </w:rPr>
+      </w:pPr>
       <w:bookmarkStart w:id="3" w:name="_GoBack"/>
-      <w:bookmarkEnd w:id="3"/>
+      <w:r>
+        <w:rPr>
+          <w:lang w:val="da-DK"/>
+        </w:rPr>
+        <w:t>Litteraturliste (i</w:t>
+      </w:r>
+      <w:r>
+        <w:rPr>
+          <w:lang w:val="da-DK"/>
+        </w:rPr>
+        <w:t>nkl. Alle kilder der er lavet henvisninger til)</w:t>
+      </w:r>
+    </w:p>
+    <w:bookmarkEnd w:id="3"/>
+    <w:p>
+      <w:pPr>
+        <w:rPr>
+          <w:lang w:val="da-DK"/>
+        </w:rPr>
+      </w:pPr>
+      <w:r>
+        <w:rPr>
+          <w:lang w:val="da-DK"/>
+        </w:rPr>
+        <w:t>https://www.merriam-webster.com/dictionary/robot</w:t>
+      </w:r>
     </w:p>
     <w:p>
       <w:pPr>
@@ -1470,34 +1822,6 @@
         <w:rPr>
           <w:lang w:val="da-DK"/>
         </w:rPr>
-        <w:t>Konklusion</w:t>
-      </w:r>
-    </w:p>
-    <w:p>
-      <w:pPr>
-        <w:pStyle w:val="Heading1"/>
-        <w:rPr>
-          <w:lang w:val="da-DK"/>
-        </w:rPr>
-      </w:pPr>
-      <w:r>
-        <w:rPr>
-          <w:lang w:val="da-DK"/>
-        </w:rPr>
-        <w:t>Litteraturliste ( inkl. Alle kilder der er lavet henvisninger til)</w:t>
-      </w:r>
-    </w:p>
-    <w:p>
-      <w:pPr>
-        <w:pStyle w:val="Heading1"/>
-        <w:rPr>
-          <w:lang w:val="da-DK"/>
-        </w:rPr>
-      </w:pPr>
-      <w:r>
-        <w:rPr>
-          <w:lang w:val="da-DK"/>
-        </w:rPr>
         <w:t>Bilag</w:t>
       </w:r>
     </w:p>
@@ -1511,7 +1835,21 @@
         <w:rPr>
           <w:lang w:val="da-DK"/>
         </w:rPr>
-        <w:t>Angivelse af sti til repo.</w:t>
+        <w:t xml:space="preserve">Angivelse af sti til </w:t>
+      </w:r>
+      <w:proofErr w:type="spellStart"/>
+      <w:r>
+        <w:rPr>
+          <w:lang w:val="da-DK"/>
+        </w:rPr>
+        <w:t>repo</w:t>
+      </w:r>
+      <w:proofErr w:type="spellEnd"/>
+      <w:r>
+        <w:rPr>
+          <w:lang w:val="da-DK"/>
+        </w:rPr>
+        <w:t>.</w:t>
       </w:r>
     </w:p>
     <w:sectPr>
@@ -1544,7 +1882,21 @@
         <w:rPr>
           <w:lang w:val="da-DK"/>
         </w:rPr>
-        <w:t>Eventuelt skift med ”styres fra en håndholdt device”</w:t>
+        <w:t xml:space="preserve">Eventuelt skift med ”styres fra en håndholdt </w:t>
+      </w:r>
+      <w:proofErr w:type="spellStart"/>
+      <w:r>
+        <w:rPr>
+          <w:lang w:val="da-DK"/>
+        </w:rPr>
+        <w:t>device</w:t>
+      </w:r>
+      <w:proofErr w:type="spellEnd"/>
+      <w:r>
+        <w:rPr>
+          <w:lang w:val="da-DK"/>
+        </w:rPr>
+        <w:t>”</w:t>
       </w:r>
     </w:p>
   </w:comment>
@@ -1631,6 +1983,127 @@
   <w16cid:commentId w16cid:paraId="04EC59E0" w16cid:durableId="1F99E87C"/>
   <w16cid:commentId w16cid:paraId="3D7C9676" w16cid:durableId="1F99EC6D"/>
 </w16cid:commentsIds>
+</file>
+
+<file path=word/numbering.xml><?xml version="1.0" encoding="utf-8"?>
+<w:numbering xmlns:wpc="http://schemas.microsoft.com/office/word/2010/wordprocessingCanvas" xmlns:cx="http://schemas.microsoft.com/office/drawing/2014/chartex" xmlns:cx1="http://schemas.microsoft.com/office/drawing/2015/9/8/chartex" xmlns:cx2="http://schemas.microsoft.com/office/drawing/2015/10/21/chartex" xmlns:cx3="http://schemas.microsoft.com/office/drawing/2016/5/9/chartex" xmlns:cx4="http://schemas.microsoft.com/office/drawing/2016/5/10/chartex" xmlns:cx5="http://schemas.microsoft.com/office/drawing/2016/5/11/chartex" xmlns:cx6="http://schemas.microsoft.com/office/drawing/2016/5/12/chartex" xmlns:cx7="http://schemas.microsoft.com/office/drawing/2016/5/13/chartex" xmlns:cx8="http://schemas.microsoft.com/office/drawing/2016/5/14/chartex" xmlns:mc="http://schemas.openxmlformats.org/markup-compatibility/2006" xmlns:aink="http://schemas.microsoft.com/office/drawing/2016/ink" xmlns:am3d="http://schemas.microsoft.com/office/drawing/2017/model3d" xmlns:o="urn:schemas-microsoft-com:office:office" xmlns:r="http://schemas.openxmlformats.org/officeDocument/2006/relationships" xmlns:m="http://schemas.openxmlformats.org/officeDocument/2006/math" xmlns:v="urn:schemas-microsoft-com:vml" xmlns:wp14="http://schemas.microsoft.com/office/word/2010/wordprocessingDrawing" xmlns:wp="http://schemas.openxmlformats.org/drawingml/2006/wordprocessingDrawing" xmlns:w10="urn:schemas-microsoft-com:office:word" xmlns:w="http://schemas.openxmlformats.org/wordprocessingml/2006/main" xmlns:w14="http://schemas.microsoft.com/office/word/2010/wordml" xmlns:w15="http://schemas.microsoft.com/office/word/2012/wordml" xmlns:w16cid="http://schemas.microsoft.com/office/word/2016/wordml/cid" xmlns:w16se="http://schemas.microsoft.com/office/word/2015/wordml/symex" xmlns:wpg="http://schemas.microsoft.com/office/word/2010/wordprocessingGroup" xmlns:wpi="http://schemas.microsoft.com/office/word/2010/wordprocessingInk" xmlns:wne="http://schemas.microsoft.com/office/word/2006/wordml" xmlns:wps="http://schemas.microsoft.com/office/word/2010/wordprocessingShape" mc:Ignorable="w14 w15 w16se w16cid wp14">
+  <w:abstractNum w:abstractNumId="0" w15:restartNumberingAfterBreak="0">
+    <w:nsid w:val="0EBD09CC"/>
+    <w:multiLevelType w:val="hybridMultilevel"/>
+    <w:tmpl w:val="867E224E"/>
+    <w:lvl w:ilvl="0" w:tplc="16482234">
+      <w:numFmt w:val="bullet"/>
+      <w:lvlText w:val="-"/>
+      <w:lvlJc w:val="left"/>
+      <w:pPr>
+        <w:ind w:left="720" w:hanging="360"/>
+      </w:pPr>
+      <w:rPr>
+        <w:rFonts w:ascii="Times New Roman" w:eastAsiaTheme="minorHAnsi" w:hAnsi="Times New Roman" w:cs="Times New Roman" w:hint="default"/>
+        <w:sz w:val="24"/>
+      </w:rPr>
+    </w:lvl>
+    <w:lvl w:ilvl="1" w:tplc="20000003" w:tentative="1">
+      <w:start w:val="1"/>
+      <w:numFmt w:val="bullet"/>
+      <w:lvlText w:val="o"/>
+      <w:lvlJc w:val="left"/>
+      <w:pPr>
+        <w:ind w:left="1440" w:hanging="360"/>
+      </w:pPr>
+      <w:rPr>
+        <w:rFonts w:ascii="Courier New" w:hAnsi="Courier New" w:cs="Courier New" w:hint="default"/>
+      </w:rPr>
+    </w:lvl>
+    <w:lvl w:ilvl="2" w:tplc="20000005" w:tentative="1">
+      <w:start w:val="1"/>
+      <w:numFmt w:val="bullet"/>
+      <w:lvlText w:val=""/>
+      <w:lvlJc w:val="left"/>
+      <w:pPr>
+        <w:ind w:left="2160" w:hanging="360"/>
+      </w:pPr>
+      <w:rPr>
+        <w:rFonts w:ascii="Wingdings" w:hAnsi="Wingdings" w:hint="default"/>
+      </w:rPr>
+    </w:lvl>
+    <w:lvl w:ilvl="3" w:tplc="20000001" w:tentative="1">
+      <w:start w:val="1"/>
+      <w:numFmt w:val="bullet"/>
+      <w:lvlText w:val=""/>
+      <w:lvlJc w:val="left"/>
+      <w:pPr>
+        <w:ind w:left="2880" w:hanging="360"/>
+      </w:pPr>
+      <w:rPr>
+        <w:rFonts w:ascii="Symbol" w:hAnsi="Symbol" w:hint="default"/>
+      </w:rPr>
+    </w:lvl>
+    <w:lvl w:ilvl="4" w:tplc="20000003" w:tentative="1">
+      <w:start w:val="1"/>
+      <w:numFmt w:val="bullet"/>
+      <w:lvlText w:val="o"/>
+      <w:lvlJc w:val="left"/>
+      <w:pPr>
+        <w:ind w:left="3600" w:hanging="360"/>
+      </w:pPr>
+      <w:rPr>
+        <w:rFonts w:ascii="Courier New" w:hAnsi="Courier New" w:cs="Courier New" w:hint="default"/>
+      </w:rPr>
+    </w:lvl>
+    <w:lvl w:ilvl="5" w:tplc="20000005" w:tentative="1">
+      <w:start w:val="1"/>
+      <w:numFmt w:val="bullet"/>
+      <w:lvlText w:val=""/>
+      <w:lvlJc w:val="left"/>
+      <w:pPr>
+        <w:ind w:left="4320" w:hanging="360"/>
+      </w:pPr>
+      <w:rPr>
+        <w:rFonts w:ascii="Wingdings" w:hAnsi="Wingdings" w:hint="default"/>
+      </w:rPr>
+    </w:lvl>
+    <w:lvl w:ilvl="6" w:tplc="20000001" w:tentative="1">
+      <w:start w:val="1"/>
+      <w:numFmt w:val="bullet"/>
+      <w:lvlText w:val=""/>
+      <w:lvlJc w:val="left"/>
+      <w:pPr>
+        <w:ind w:left="5040" w:hanging="360"/>
+      </w:pPr>
+      <w:rPr>
+        <w:rFonts w:ascii="Symbol" w:hAnsi="Symbol" w:hint="default"/>
+      </w:rPr>
+    </w:lvl>
+    <w:lvl w:ilvl="7" w:tplc="20000003" w:tentative="1">
+      <w:start w:val="1"/>
+      <w:numFmt w:val="bullet"/>
+      <w:lvlText w:val="o"/>
+      <w:lvlJc w:val="left"/>
+      <w:pPr>
+        <w:ind w:left="5760" w:hanging="360"/>
+      </w:pPr>
+      <w:rPr>
+        <w:rFonts w:ascii="Courier New" w:hAnsi="Courier New" w:cs="Courier New" w:hint="default"/>
+      </w:rPr>
+    </w:lvl>
+    <w:lvl w:ilvl="8" w:tplc="20000005" w:tentative="1">
+      <w:start w:val="1"/>
+      <w:numFmt w:val="bullet"/>
+      <w:lvlText w:val=""/>
+      <w:lvlJc w:val="left"/>
+      <w:pPr>
+        <w:ind w:left="6480" w:hanging="360"/>
+      </w:pPr>
+      <w:rPr>
+        <w:rFonts w:ascii="Wingdings" w:hAnsi="Wingdings" w:hint="default"/>
+      </w:rPr>
+    </w:lvl>
+  </w:abstractNum>
+  <w:num w:numId="1">
+    <w:abstractNumId w:val="0"/>
+  </w:num>
+</w:numbering>
 </file>
 
 <file path=word/people.xml><?xml version="1.0" encoding="utf-8"?>
@@ -2380,6 +2853,17 @@
       <w:szCs w:val="26"/>
     </w:rPr>
   </w:style>
+  <w:style w:type="paragraph" w:styleId="ListParagraph">
+    <w:name w:val="List Paragraph"/>
+    <w:basedOn w:val="Normal"/>
+    <w:uiPriority w:val="34"/>
+    <w:qFormat/>
+    <w:rsid w:val="009A2531"/>
+    <w:pPr>
+      <w:ind w:left="720"/>
+      <w:contextualSpacing/>
+    </w:pPr>
+  </w:style>
 </w:styles>
 </file>
 
@@ -2388,7 +2872,7 @@
   <w:docParts>
     <w:docPart>
       <w:docPartPr>
-        <w:name w:val="F71F54D3E1CC4C1894D072E656A6FE0C"/>
+        <w:name w:val="A4494FA09EFC48839870321B5BD6A899"/>
         <w:category>
           <w:name w:val="General"/>
           <w:gallery w:val="placeholder"/>
@@ -2399,12 +2883,12 @@
         <w:behaviors>
           <w:behavior w:val="content"/>
         </w:behaviors>
-        <w:guid w:val="{0D541768-EAB4-4E78-8A8F-777EF74C9775}"/>
+        <w:guid w:val="{EC9EDA21-A00D-4615-864A-C90B4FA1EE3F}"/>
       </w:docPartPr>
       <w:docPartBody>
         <w:p>
           <w:pPr>
-            <w:pStyle w:val="F71F54D3E1CC4C1894D072E656A6FE0C"/>
+            <w:pStyle w:val="A4494FA09EFC48839870321B5BD6A899"/>
           </w:pPr>
           <w:r>
             <w:t>Type chapter title (level 1)</w:t>
@@ -2414,7 +2898,7 @@
     </w:docPart>
     <w:docPart>
       <w:docPartPr>
-        <w:name w:val="1BF191698AED4F6B91731040183591F8"/>
+        <w:name w:val="7E88C1B1075B4B3595D789E5AAA9D5F4"/>
         <w:category>
           <w:name w:val="General"/>
           <w:gallery w:val="placeholder"/>
@@ -2425,12 +2909,12 @@
         <w:behaviors>
           <w:behavior w:val="content"/>
         </w:behaviors>
-        <w:guid w:val="{38003214-9727-4DF0-961B-25B8359FE50A}"/>
+        <w:guid w:val="{ECA847EB-55D1-4E27-B149-A86033ADB1C0}"/>
       </w:docPartPr>
       <w:docPartBody>
         <w:p>
           <w:pPr>
-            <w:pStyle w:val="1BF191698AED4F6B91731040183591F8"/>
+            <w:pStyle w:val="7E88C1B1075B4B3595D789E5AAA9D5F4"/>
           </w:pPr>
           <w:r>
             <w:t>Type chapter title (level 2)</w:t>
@@ -2440,7 +2924,7 @@
     </w:docPart>
     <w:docPart>
       <w:docPartPr>
-        <w:name w:val="CB1C6C8F536F47CA833722EA339D8D2E"/>
+        <w:name w:val="FC03CDA629B447FD8002DED17F4E2947"/>
         <w:category>
           <w:name w:val="General"/>
           <w:gallery w:val="placeholder"/>
@@ -2451,12 +2935,12 @@
         <w:behaviors>
           <w:behavior w:val="content"/>
         </w:behaviors>
-        <w:guid w:val="{0DAB658F-B8B6-45DA-8A70-F0614D4DB6B8}"/>
+        <w:guid w:val="{4DAA3B1A-9999-410E-A26F-5DBE1F54BFBE}"/>
       </w:docPartPr>
       <w:docPartBody>
         <w:p>
           <w:pPr>
-            <w:pStyle w:val="CB1C6C8F536F47CA833722EA339D8D2E"/>
+            <w:pStyle w:val="FC03CDA629B447FD8002DED17F4E2947"/>
           </w:pPr>
           <w:r>
             <w:t>Type chapter title (level 3)</w:t>
@@ -2470,26 +2954,47 @@
 
 <file path=word/glossary/fontTable.xml><?xml version="1.0" encoding="utf-8"?>
 <w:fonts xmlns:mc="http://schemas.openxmlformats.org/markup-compatibility/2006" xmlns:r="http://schemas.openxmlformats.org/officeDocument/2006/relationships" xmlns:w="http://schemas.openxmlformats.org/wordprocessingml/2006/main" xmlns:w14="http://schemas.microsoft.com/office/word/2010/wordml" xmlns:w15="http://schemas.microsoft.com/office/word/2012/wordml" xmlns:w16cid="http://schemas.microsoft.com/office/word/2016/wordml/cid" xmlns:w16se="http://schemas.microsoft.com/office/word/2015/wordml/symex" mc:Ignorable="w14 w15 w16se w16cid">
+  <w:font w:name="Times New Roman">
+    <w:panose1 w:val="02020603050405020304"/>
+    <w:charset w:val="00"/>
+    <w:family w:val="roman"/>
+    <w:pitch w:val="variable"/>
+    <w:sig w:usb0="E0002EFF" w:usb1="C000785B" w:usb2="00000009" w:usb3="00000000" w:csb0="000001FF" w:csb1="00000000"/>
+  </w:font>
   <w:font w:name="Calibri">
     <w:panose1 w:val="020F0502020204030204"/>
     <w:charset w:val="00"/>
     <w:family w:val="swiss"/>
     <w:pitch w:val="variable"/>
-    <w:sig w:usb0="E1002AFF" w:usb1="4000ACFF" w:usb2="00000009" w:usb3="00000000" w:csb0="000001FF" w:csb1="00000000"/>
+    <w:sig w:usb0="E0002AFF" w:usb1="C000247B" w:usb2="00000009" w:usb3="00000000" w:csb0="000001FF" w:csb1="00000000"/>
   </w:font>
-  <w:font w:name="Times New Roman">
-    <w:panose1 w:val="02020603050405020304"/>
+  <w:font w:name="Courier New">
+    <w:panose1 w:val="02070309020205020404"/>
     <w:charset w:val="00"/>
+    <w:family w:val="modern"/>
+    <w:pitch w:val="fixed"/>
+    <w:sig w:usb0="E0002EFF" w:usb1="C0007843" w:usb2="00000009" w:usb3="00000000" w:csb0="000001FF" w:csb1="00000000"/>
+  </w:font>
+  <w:font w:name="Wingdings">
+    <w:panose1 w:val="05000000000000000000"/>
+    <w:charset w:val="02"/>
+    <w:family w:val="auto"/>
+    <w:pitch w:val="variable"/>
+    <w:sig w:usb0="00000000" w:usb1="10000000" w:usb2="00000000" w:usb3="00000000" w:csb0="80000000" w:csb1="00000000"/>
+  </w:font>
+  <w:font w:name="Symbol">
+    <w:panose1 w:val="05050102010706020507"/>
+    <w:charset w:val="02"/>
     <w:family w:val="roman"/>
     <w:pitch w:val="variable"/>
-    <w:sig w:usb0="E0002AFF" w:usb1="C0007843" w:usb2="00000009" w:usb3="00000000" w:csb0="000001FF" w:csb1="00000000"/>
+    <w:sig w:usb0="00000000" w:usb1="10000000" w:usb2="00000000" w:usb3="00000000" w:csb0="80000000" w:csb1="00000000"/>
   </w:font>
   <w:font w:name="Calibri Light">
     <w:panose1 w:val="020F0302020204030204"/>
     <w:charset w:val="00"/>
     <w:family w:val="swiss"/>
     <w:pitch w:val="variable"/>
-    <w:sig w:usb0="A0002AEF" w:usb1="4000207B" w:usb2="00000000" w:usb3="00000000" w:csb0="000001FF" w:csb1="00000000"/>
+    <w:sig w:usb0="E0002AFF" w:usb1="C000247B" w:usb2="00000009" w:usb3="00000000" w:csb0="000001FF" w:csb1="00000000"/>
   </w:font>
   <w:font w:name="Segoe UI">
     <w:panose1 w:val="020B0502040204020203"/>
@@ -2518,7 +3023,9 @@
   <w:rsids>
     <w:rsidRoot w:val="00AD6244"/>
     <w:rsid w:val="003309B2"/>
+    <w:rsid w:val="004B4094"/>
     <w:rsid w:val="00AD6244"/>
+    <w:rsid w:val="00C04F46"/>
   </w:rsids>
   <m:mathPr>
     <m:mathFont m:val="Cambria Math"/>
@@ -2998,6 +3505,48 @@
     <w:name w:val="CB1C6C8F536F47CA833722EA339D8D2E"/>
     <w:rsid w:val="00AD6244"/>
   </w:style>
+  <w:style w:type="paragraph" w:customStyle="1" w:styleId="9A8E3F72E4E246679C4A95C36DA5A8A7">
+    <w:name w:val="9A8E3F72E4E246679C4A95C36DA5A8A7"/>
+    <w:rsid w:val="00C04F46"/>
+    <w:rPr>
+      <w:lang w:val="en-DK" w:eastAsia="en-DK"/>
+    </w:rPr>
+  </w:style>
+  <w:style w:type="paragraph" w:customStyle="1" w:styleId="B6F3C3BE61DB4E49A2ABD39F8F7224B8">
+    <w:name w:val="B6F3C3BE61DB4E49A2ABD39F8F7224B8"/>
+    <w:rsid w:val="00C04F46"/>
+    <w:rPr>
+      <w:lang w:val="en-DK" w:eastAsia="en-DK"/>
+    </w:rPr>
+  </w:style>
+  <w:style w:type="paragraph" w:customStyle="1" w:styleId="34A816516B8E448FAEFE1DDE5D4F6461">
+    <w:name w:val="34A816516B8E448FAEFE1DDE5D4F6461"/>
+    <w:rsid w:val="00C04F46"/>
+    <w:rPr>
+      <w:lang w:val="en-DK" w:eastAsia="en-DK"/>
+    </w:rPr>
+  </w:style>
+  <w:style w:type="paragraph" w:customStyle="1" w:styleId="A4494FA09EFC48839870321B5BD6A899">
+    <w:name w:val="A4494FA09EFC48839870321B5BD6A899"/>
+    <w:rsid w:val="00C04F46"/>
+    <w:rPr>
+      <w:lang w:val="en-DK" w:eastAsia="en-DK"/>
+    </w:rPr>
+  </w:style>
+  <w:style w:type="paragraph" w:customStyle="1" w:styleId="7E88C1B1075B4B3595D789E5AAA9D5F4">
+    <w:name w:val="7E88C1B1075B4B3595D789E5AAA9D5F4"/>
+    <w:rsid w:val="00C04F46"/>
+    <w:rPr>
+      <w:lang w:val="en-DK" w:eastAsia="en-DK"/>
+    </w:rPr>
+  </w:style>
+  <w:style w:type="paragraph" w:customStyle="1" w:styleId="FC03CDA629B447FD8002DED17F4E2947">
+    <w:name w:val="FC03CDA629B447FD8002DED17F4E2947"/>
+    <w:rsid w:val="00C04F46"/>
+    <w:rPr>
+      <w:lang w:val="en-DK" w:eastAsia="en-DK"/>
+    </w:rPr>
+  </w:style>
 </w:styles>
 </file>
 
@@ -3327,7 +3876,7 @@
 </file>
 
 <file path=customXml/itemProps2.xml><?xml version="1.0" encoding="utf-8"?>
-<ds:datastoreItem xmlns:ds="http://schemas.openxmlformats.org/officeDocument/2006/customXml" ds:itemID="{908F98BA-37B6-4BF8-A2B7-8B788233892A}">
+<ds:datastoreItem xmlns:ds="http://schemas.openxmlformats.org/officeDocument/2006/customXml" ds:itemID="{38583D9B-EAEA-4C23-8BDE-FA668938ED07}">
   <ds:schemaRefs>
     <ds:schemaRef ds:uri="http://schemas.openxmlformats.org/officeDocument/2006/bibliography"/>
   </ds:schemaRefs>

</xml_diff>